<commit_message>
Updated Documentation + added Screenshots
</commit_message>
<xml_diff>
--- a/Documentation/Anfangsdokument/Anfangsdokument - MMI - WIP.docx
+++ b/Documentation/Anfangsdokument/Anfangsdokument - MMI - WIP.docx
@@ -766,7 +766,7 @@
                                         <w:sz w:val="64"/>
                                         <w:szCs w:val="64"/>
                                       </w:rPr>
-                                      <w:t xml:space="preserve">       Projekt: </w:t>
+                                      <w:t xml:space="preserve">      </w:t>
                                     </w:r>
                                     <w:r>
                                       <w:rPr>
@@ -775,7 +775,16 @@
                                         <w:sz w:val="64"/>
                                         <w:szCs w:val="64"/>
                                       </w:rPr>
-                                      <w:t>Make My Idea</w:t>
+                                      <w:t xml:space="preserve">Anfangsdokument zum </w:t>
+                                    </w:r>
+                                    <w:r>
+                                      <w:rPr>
+                                        <w:caps/>
+                                        <w:color w:val="00B0F0"/>
+                                        <w:sz w:val="64"/>
+                                        <w:szCs w:val="64"/>
+                                      </w:rPr>
+                                      <w:t>Projekt</w:t>
                                     </w:r>
                                   </w:sdtContent>
                                 </w:sdt>
@@ -811,6 +820,14 @@
                                         <w:sz w:val="36"/>
                                         <w:szCs w:val="36"/>
                                       </w:rPr>
+                                      <w:t xml:space="preserve"> Im Fach </w:t>
+                                    </w:r>
+                                    <w:r>
+                                      <w:rPr>
+                                        <w:color w:val="404040" w:themeColor="text1" w:themeTint="BF"/>
+                                        <w:sz w:val="36"/>
+                                        <w:szCs w:val="36"/>
+                                      </w:rPr>
                                       <w:t>Web-Entwicklung II</w:t>
                                     </w:r>
                                   </w:p>
@@ -838,7 +855,11 @@
               </mc:Choice>
               <mc:Fallback>
                 <w:pict>
-                  <v:shape w14:anchorId="2F0B5D1D" id="Textfeld 154" o:spid="_x0000_s1027" type="#_x0000_t202" style="position:absolute;margin-left:0;margin-top:0;width:8in;height:286.5pt;z-index:251659264;visibility:visible;mso-wrap-style:square;mso-width-percent:941;mso-height-percent:363;mso-top-percent:300;mso-wrap-distance-left:9pt;mso-wrap-distance-top:0;mso-wrap-distance-right:9pt;mso-wrap-distance-bottom:0;mso-position-horizontal:center;mso-position-horizontal-relative:page;mso-position-vertical-relative:page;mso-width-percent:941;mso-height-percent:363;mso-top-percent:300;mso-width-relative:page;mso-height-relative:page;v-text-anchor:bottom" o:gfxdata="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" filled="f" stroked="f" strokeweight=".5pt">
+                  <v:shapetype w14:anchorId="2F0B5D1D" id="_x0000_t202" coordsize="21600,21600" o:spt="202" path="m,l,21600r21600,l21600,xe">
+                    <v:stroke joinstyle="miter"/>
+                    <v:path gradientshapeok="t" o:connecttype="rect"/>
+                  </v:shapetype>
+                  <v:shape id="Textfeld 154" o:spid="_x0000_s1027" type="#_x0000_t202" style="position:absolute;margin-left:0;margin-top:0;width:8in;height:286.5pt;z-index:251659264;visibility:visible;mso-wrap-style:square;mso-width-percent:941;mso-height-percent:363;mso-top-percent:300;mso-wrap-distance-left:9pt;mso-wrap-distance-top:0;mso-wrap-distance-right:9pt;mso-wrap-distance-bottom:0;mso-position-horizontal:center;mso-position-horizontal-relative:page;mso-position-vertical-relative:page;mso-width-percent:941;mso-height-percent:363;mso-top-percent:300;mso-width-relative:page;mso-height-relative:page;v-text-anchor:bottom" o:gfxdata="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" filled="f" stroked="f" strokeweight=".5pt">
                     <v:textbox inset="126pt,0,54pt,0">
                       <w:txbxContent>
                         <w:p>
@@ -877,7 +898,7 @@
                                   <w:sz w:val="64"/>
                                   <w:szCs w:val="64"/>
                                 </w:rPr>
-                                <w:t xml:space="preserve">       Projekt: </w:t>
+                                <w:t xml:space="preserve">      </w:t>
                               </w:r>
                               <w:r>
                                 <w:rPr>
@@ -886,7 +907,16 @@
                                   <w:sz w:val="64"/>
                                   <w:szCs w:val="64"/>
                                 </w:rPr>
-                                <w:t>Make My Idea</w:t>
+                                <w:t xml:space="preserve">Anfangsdokument zum </w:t>
+                              </w:r>
+                              <w:r>
+                                <w:rPr>
+                                  <w:caps/>
+                                  <w:color w:val="00B0F0"/>
+                                  <w:sz w:val="64"/>
+                                  <w:szCs w:val="64"/>
+                                </w:rPr>
+                                <w:t>Projekt</w:t>
                               </w:r>
                             </w:sdtContent>
                           </w:sdt>
@@ -916,6 +946,14 @@
                                   <w:szCs w:val="36"/>
                                 </w:rPr>
                               </w:pPr>
+                              <w:r>
+                                <w:rPr>
+                                  <w:color w:val="404040" w:themeColor="text1" w:themeTint="BF"/>
+                                  <w:sz w:val="36"/>
+                                  <w:szCs w:val="36"/>
+                                </w:rPr>
+                                <w:t xml:space="preserve"> Im Fach </w:t>
+                              </w:r>
                               <w:r>
                                 <w:rPr>
                                   <w:color w:val="404040" w:themeColor="text1" w:themeTint="BF"/>
@@ -1232,9 +1270,7 @@
         <w:lastRenderedPageBreak/>
         <w:t>Grundidee:</w:t>
       </w:r>
-      <w:bookmarkStart w:id="1" w:name="_GoBack"/>
       <w:bookmarkEnd w:id="0"/>
-      <w:bookmarkEnd w:id="1"/>
     </w:p>
     <w:p/>
     <w:p>
@@ -1313,7 +1349,7 @@
     <w:p/>
     <w:p/>
     <w:p/>
-    <w:bookmarkStart w:id="2" w:name="_Toc437182087" w:displacedByCustomXml="next"/>
+    <w:bookmarkStart w:id="1" w:name="_Toc437182087" w:displacedByCustomXml="next"/>
     <w:sdt>
       <w:sdtPr>
         <w:rPr>
@@ -1356,7 +1392,7 @@
             </w:rPr>
             <w:t>sverzeichnis</w:t>
           </w:r>
-          <w:bookmarkEnd w:id="2"/>
+          <w:bookmarkEnd w:id="1"/>
         </w:p>
         <w:p>
           <w:pPr>
@@ -2030,7 +2066,6 @@
     <w:p/>
     <w:p/>
     <w:p/>
-    <w:p/>
     <w:p>
       <w:pPr>
         <w:pStyle w:val="Titel"/>
@@ -2040,14 +2075,14 @@
         </w:numPr>
         <w:outlineLvl w:val="0"/>
       </w:pPr>
-      <w:bookmarkStart w:id="3" w:name="_Toc437182088"/>
+      <w:bookmarkStart w:id="2" w:name="_Toc437182088"/>
       <w:r>
         <w:t xml:space="preserve">Team und </w:t>
       </w:r>
       <w:r>
         <w:t>Technik</w:t>
       </w:r>
-      <w:bookmarkEnd w:id="3"/>
+      <w:bookmarkEnd w:id="2"/>
       <w:r>
         <w:t xml:space="preserve"> </w:t>
       </w:r>
@@ -2390,12 +2425,12 @@
         </w:numPr>
         <w:outlineLvl w:val="0"/>
       </w:pPr>
-      <w:bookmarkStart w:id="4" w:name="_Toc437182089"/>
+      <w:bookmarkStart w:id="3" w:name="_Toc437182089"/>
       <w:proofErr w:type="spellStart"/>
       <w:r>
         <w:t>Mockups</w:t>
       </w:r>
-      <w:bookmarkEnd w:id="4"/>
+      <w:bookmarkEnd w:id="3"/>
       <w:proofErr w:type="spellEnd"/>
     </w:p>
     <w:p/>
@@ -2405,7 +2440,6 @@
           <w:noProof/>
           <w:lang w:eastAsia="de-DE"/>
         </w:rPr>
-        <w:lastRenderedPageBreak/>
         <w:drawing>
           <wp:anchor distT="0" distB="0" distL="114300" distR="114300" simplePos="0" relativeHeight="251669504" behindDoc="1" locked="0" layoutInCell="1" allowOverlap="1" wp14:anchorId="4687C7F7" wp14:editId="620F2CD7">
             <wp:simplePos x="0" y="0"/>
@@ -2517,28 +2551,28 @@
         </w:numPr>
         <w:outlineLvl w:val="0"/>
       </w:pPr>
-      <w:bookmarkStart w:id="5" w:name="_Toc437182090"/>
+      <w:bookmarkStart w:id="4" w:name="_Toc437182090"/>
       <w:r>
         <w:t xml:space="preserve">Aufgaben und </w:t>
       </w:r>
       <w:r>
         <w:t>Features</w:t>
       </w:r>
+      <w:bookmarkEnd w:id="4"/>
+    </w:p>
+    <w:p/>
+    <w:p>
+      <w:pPr>
+        <w:pStyle w:val="berschrift2"/>
+      </w:pPr>
+      <w:bookmarkStart w:id="5" w:name="_Toc437182091"/>
+      <w:r>
+        <w:t xml:space="preserve">Aufgaben und </w:t>
+      </w:r>
+      <w:r>
+        <w:t>Kernfeatures</w:t>
+      </w:r>
       <w:bookmarkEnd w:id="5"/>
-    </w:p>
-    <w:p/>
-    <w:p>
-      <w:pPr>
-        <w:pStyle w:val="berschrift2"/>
-      </w:pPr>
-      <w:bookmarkStart w:id="6" w:name="_Toc437182091"/>
-      <w:r>
-        <w:t xml:space="preserve">Aufgaben und </w:t>
-      </w:r>
-      <w:r>
-        <w:t>Kernfeatures</w:t>
-      </w:r>
-      <w:bookmarkEnd w:id="6"/>
     </w:p>
     <w:p/>
     <w:p>
@@ -2836,7 +2870,6 @@
         </w:numPr>
       </w:pPr>
       <w:r>
-        <w:lastRenderedPageBreak/>
         <w:t>Name und Beschreibung des Projekts</w:t>
       </w:r>
     </w:p>
@@ -3070,6 +3103,7 @@
         </w:numPr>
       </w:pPr>
       <w:r>
+        <w:lastRenderedPageBreak/>
         <w:t>Diese absenden</w:t>
       </w:r>
     </w:p>
@@ -3279,16 +3313,15 @@
       <w:pPr>
         <w:pStyle w:val="berschrift2"/>
       </w:pPr>
-      <w:bookmarkStart w:id="7" w:name="_Toc437182092"/>
+      <w:bookmarkStart w:id="6" w:name="_Toc437182092"/>
       <w:r>
         <w:t>Optionale Features</w:t>
       </w:r>
-      <w:bookmarkEnd w:id="7"/>
-    </w:p>
-    <w:p/>
-    <w:p>
-      <w:r>
-        <w:lastRenderedPageBreak/>
+      <w:bookmarkEnd w:id="6"/>
+    </w:p>
+    <w:p/>
+    <w:p>
+      <w:r>
         <w:t>Zusätzlich haben wir optionale Features festgelegt, die bei freien Ressourcen nach den Kernfeatures noch implementiert werden können:</w:t>
       </w:r>
     </w:p>
@@ -3405,6 +3438,8 @@
           <w:szCs w:val="24"/>
         </w:rPr>
       </w:pPr>
+      <w:bookmarkStart w:id="7" w:name="_GoBack"/>
+      <w:bookmarkEnd w:id="7"/>
     </w:p>
     <w:p>
       <w:pPr>
@@ -3580,6 +3615,7 @@
           <w:b/>
           <w:color w:val="00B0F0"/>
         </w:rPr>
+        <w:lastRenderedPageBreak/>
         <w:t>Impressum einsehen</w:t>
       </w:r>
     </w:p>
@@ -3747,7 +3783,7 @@
           <w:rPr>
             <w:noProof/>
           </w:rPr>
-          <w:t>1</w:t>
+          <w:t>8</w:t>
         </w:r>
         <w:r>
           <w:rPr>
@@ -5378,7 +5414,7 @@
 </file>
 
 <file path=customXml/itemProps2.xml><?xml version="1.0" encoding="utf-8"?>
-<ds:datastoreItem xmlns:ds="http://schemas.openxmlformats.org/officeDocument/2006/customXml" ds:itemID="{6A353055-35B8-44F3-ADAD-3027644B9EDA}">
+<ds:datastoreItem xmlns:ds="http://schemas.openxmlformats.org/officeDocument/2006/customXml" ds:itemID="{DF7CAD4F-1968-42E8-B008-AA9C6067CB56}">
   <ds:schemaRefs>
     <ds:schemaRef ds:uri="http://schemas.openxmlformats.org/officeDocument/2006/bibliography"/>
   </ds:schemaRefs>

</xml_diff>